<commit_message>
made analysys diagram and added it to ontwikkel document
</commit_message>
<xml_diff>
--- a/Ontwikkel document.docx
+++ b/Ontwikkel document.docx
@@ -1,6 +1,6 @@
 
 <file path=word/document.xml><?xml version="1.0" encoding="utf-8"?>
-<w:document xmlns:wpc="http://schemas.microsoft.com/office/word/2010/wordprocessingCanvas" xmlns:cx="http://schemas.microsoft.com/office/drawing/2014/chartex" xmlns:cx1="http://schemas.microsoft.com/office/drawing/2015/9/8/chartex" xmlns:cx2="http://schemas.microsoft.com/office/drawing/2015/10/21/chartex" xmlns:cx3="http://schemas.microsoft.com/office/drawing/2016/5/9/chartex" xmlns:cx4="http://schemas.microsoft.com/office/drawing/2016/5/10/chartex" xmlns:cx5="http://schemas.microsoft.com/office/drawing/2016/5/11/chartex" xmlns:cx6="http://schemas.microsoft.com/office/drawing/2016/5/12/chartex" xmlns:cx7="http://schemas.microsoft.com/office/drawing/2016/5/13/chartex" xmlns:cx8="http://schemas.microsoft.com/office/drawing/2016/5/14/chartex" xmlns:mc="http://schemas.openxmlformats.org/markup-compatibility/2006" xmlns:aink="http://schemas.microsoft.com/office/drawing/2016/ink" xmlns:am3d="http://schemas.microsoft.com/office/drawing/2017/model3d" xmlns:o="urn:schemas-microsoft-com:office:office" xmlns:r="http://schemas.openxmlformats.org/officeDocument/2006/relationships" xmlns:m="http://schemas.openxmlformats.org/officeDocument/2006/math" xmlns:v="urn:schemas-microsoft-com:vml" xmlns:wp14="http://schemas.microsoft.com/office/word/2010/wordprocessingDrawing" xmlns:wp="http://schemas.openxmlformats.org/drawingml/2006/wordprocessingDrawing" xmlns:w10="urn:schemas-microsoft-com:office:word" xmlns:w="http://schemas.openxmlformats.org/wordprocessingml/2006/main" xmlns:w14="http://schemas.microsoft.com/office/word/2010/wordml" xmlns:w15="http://schemas.microsoft.com/office/word/2012/wordml" xmlns:w16cid="http://schemas.microsoft.com/office/word/2016/wordml/cid" xmlns:w16se="http://schemas.microsoft.com/office/word/2015/wordml/symex" xmlns:wpg="http://schemas.microsoft.com/office/word/2010/wordprocessingGroup" xmlns:wpi="http://schemas.microsoft.com/office/word/2010/wordprocessingInk" xmlns:wne="http://schemas.microsoft.com/office/word/2006/wordml" xmlns:wps="http://schemas.microsoft.com/office/word/2010/wordprocessingShape" mc:Ignorable="w14 w15 w16se w16cid wp14">
+<w:document xmlns:wpc="http://schemas.microsoft.com/office/word/2010/wordprocessingCanvas" xmlns:mc="http://schemas.openxmlformats.org/markup-compatibility/2006" xmlns:o="urn:schemas-microsoft-com:office:office" xmlns:r="http://schemas.openxmlformats.org/officeDocument/2006/relationships" xmlns:m="http://schemas.openxmlformats.org/officeDocument/2006/math" xmlns:v="urn:schemas-microsoft-com:vml" xmlns:wp14="http://schemas.microsoft.com/office/word/2010/wordprocessingDrawing" xmlns:wp="http://schemas.openxmlformats.org/drawingml/2006/wordprocessingDrawing" xmlns:w10="urn:schemas-microsoft-com:office:word" xmlns:w="http://schemas.openxmlformats.org/wordprocessingml/2006/main" xmlns:w14="http://schemas.microsoft.com/office/word/2010/wordml" xmlns:w15="http://schemas.microsoft.com/office/word/2012/wordml" xmlns:wpg="http://schemas.microsoft.com/office/word/2010/wordprocessingGroup" xmlns:wpi="http://schemas.microsoft.com/office/word/2010/wordprocessingInk" xmlns:wne="http://schemas.microsoft.com/office/word/2006/wordml" xmlns:wps="http://schemas.microsoft.com/office/word/2010/wordprocessingShape" mc:Ignorable="w14 w15 wp14">
   <w:body>
     <w:p>
       <w:pPr>
@@ -19,7 +19,7 @@
           <w:szCs w:val="36"/>
           <w:lang w:val="nl-NL"/>
         </w:rPr>
-        <w:t>Ontwikel Document</w:t>
+        <w:t>Ontwikkel</w:t>
       </w:r>
       <w:r>
         <w:rPr>
@@ -29,8 +29,19 @@
           <w:szCs w:val="36"/>
           <w:lang w:val="nl-NL"/>
         </w:rPr>
+        <w:t xml:space="preserve"> Document</w:t>
+      </w:r>
+      <w:r>
+        <w:rPr>
+          <w:rFonts w:ascii="Arial" w:hAnsi="Arial" w:cs="Arial"/>
+          <w:b/>
+          <w:sz w:val="36"/>
+          <w:szCs w:val="36"/>
+          <w:lang w:val="nl-NL"/>
+        </w:rPr>
         <w:br/>
       </w:r>
+      <w:proofErr w:type="spellStart"/>
       <w:r>
         <w:rPr>
           <w:rFonts w:ascii="Arial" w:hAnsi="Arial" w:cs="Arial"/>
@@ -38,7 +49,17 @@
           <w:szCs w:val="36"/>
           <w:lang w:val="nl-NL"/>
         </w:rPr>
-        <w:t>Sokoban (</w:t>
+        <w:t>Sokoban</w:t>
+      </w:r>
+      <w:proofErr w:type="spellEnd"/>
+      <w:r>
+        <w:rPr>
+          <w:rFonts w:ascii="Arial" w:hAnsi="Arial" w:cs="Arial"/>
+          <w:sz w:val="32"/>
+          <w:szCs w:val="36"/>
+          <w:lang w:val="nl-NL"/>
+        </w:rPr>
+        <w:t xml:space="preserve"> (</w:t>
       </w:r>
       <w:proofErr w:type="spellStart"/>
       <w:r>
@@ -108,7 +129,135 @@
           <w:szCs w:val="36"/>
           <w:lang w:val="nl-NL"/>
         </w:rPr>
-        <w:t>in het opdrachtbeschrijving document zijn een aantal eisen geformuleert ten bevhoeven van het te herontwikkelen project spel. Wij hebben deze eisen ge groepeert in drie categoriën. De visuele eisen onder GUI, de functionele eisen van het spel met name het doel van het spel staan onder funtionele eisen. En eisen die over de inhoudelijke code en associaties gaan vallen onder code.</w:t>
+        <w:t>in het opdrachtbeschrijving document zijn een a</w:t>
+      </w:r>
+      <w:r>
+        <w:rPr>
+          <w:rFonts w:ascii="Arial" w:hAnsi="Arial" w:cs="Arial"/>
+          <w:sz w:val="24"/>
+          <w:szCs w:val="36"/>
+          <w:lang w:val="nl-NL"/>
+        </w:rPr>
+        <w:t xml:space="preserve">antal eisen geformuleerd ten </w:t>
+      </w:r>
+      <w:proofErr w:type="gramStart"/>
+      <w:r>
+        <w:rPr>
+          <w:rFonts w:ascii="Arial" w:hAnsi="Arial" w:cs="Arial"/>
+          <w:sz w:val="24"/>
+          <w:szCs w:val="36"/>
+          <w:lang w:val="nl-NL"/>
+        </w:rPr>
+        <w:t>be</w:t>
+      </w:r>
+      <w:r>
+        <w:rPr>
+          <w:rFonts w:ascii="Arial" w:hAnsi="Arial" w:cs="Arial"/>
+          <w:sz w:val="24"/>
+          <w:szCs w:val="36"/>
+          <w:lang w:val="nl-NL"/>
+        </w:rPr>
+        <w:t>hoeven</w:t>
+      </w:r>
+      <w:proofErr w:type="gramEnd"/>
+      <w:r>
+        <w:rPr>
+          <w:rFonts w:ascii="Arial" w:hAnsi="Arial" w:cs="Arial"/>
+          <w:sz w:val="24"/>
+          <w:szCs w:val="36"/>
+          <w:lang w:val="nl-NL"/>
+        </w:rPr>
+        <w:t xml:space="preserve"> van het te </w:t>
+      </w:r>
+      <w:r>
+        <w:rPr>
+          <w:rFonts w:ascii="Arial" w:hAnsi="Arial" w:cs="Arial"/>
+          <w:sz w:val="24"/>
+          <w:szCs w:val="36"/>
+          <w:lang w:val="nl-NL"/>
+        </w:rPr>
+        <w:t>her ontwikkelen</w:t>
+      </w:r>
+      <w:r>
+        <w:rPr>
+          <w:rFonts w:ascii="Arial" w:hAnsi="Arial" w:cs="Arial"/>
+          <w:sz w:val="24"/>
+          <w:szCs w:val="36"/>
+          <w:lang w:val="nl-NL"/>
+        </w:rPr>
+        <w:t xml:space="preserve"> project spel. Wij hebben deze eisen </w:t>
+      </w:r>
+      <w:r>
+        <w:rPr>
+          <w:rFonts w:ascii="Arial" w:hAnsi="Arial" w:cs="Arial"/>
+          <w:sz w:val="24"/>
+          <w:szCs w:val="36"/>
+          <w:lang w:val="nl-NL"/>
+        </w:rPr>
+        <w:t>gegroepeerd</w:t>
+      </w:r>
+      <w:r>
+        <w:rPr>
+          <w:rFonts w:ascii="Arial" w:hAnsi="Arial" w:cs="Arial"/>
+          <w:sz w:val="24"/>
+          <w:szCs w:val="36"/>
+          <w:lang w:val="nl-NL"/>
+        </w:rPr>
+        <w:t xml:space="preserve"> in drie </w:t>
+      </w:r>
+      <w:r>
+        <w:rPr>
+          <w:rFonts w:ascii="Arial" w:hAnsi="Arial" w:cs="Arial"/>
+          <w:sz w:val="24"/>
+          <w:szCs w:val="36"/>
+          <w:lang w:val="nl-NL"/>
+        </w:rPr>
+        <w:t>categorieën</w:t>
+      </w:r>
+      <w:r>
+        <w:rPr>
+          <w:rFonts w:ascii="Arial" w:hAnsi="Arial" w:cs="Arial"/>
+          <w:sz w:val="24"/>
+          <w:szCs w:val="36"/>
+          <w:lang w:val="nl-NL"/>
+        </w:rPr>
+        <w:t>. De visuele eisen onder GUI, de fun</w:t>
+      </w:r>
+      <w:r>
+        <w:rPr>
+          <w:rFonts w:ascii="Arial" w:hAnsi="Arial" w:cs="Arial"/>
+          <w:sz w:val="24"/>
+          <w:szCs w:val="36"/>
+          <w:lang w:val="nl-NL"/>
+        </w:rPr>
+        <w:t>ctionele eisen van het spel en</w:t>
+      </w:r>
+      <w:r>
+        <w:rPr>
+          <w:rFonts w:ascii="Arial" w:hAnsi="Arial" w:cs="Arial"/>
+          <w:sz w:val="24"/>
+          <w:szCs w:val="36"/>
+          <w:lang w:val="nl-NL"/>
+        </w:rPr>
+        <w:t xml:space="preserve"> het doel van het spel staan onder </w:t>
+      </w:r>
+      <w:r>
+        <w:rPr>
+          <w:rFonts w:ascii="Arial" w:hAnsi="Arial" w:cs="Arial"/>
+          <w:sz w:val="24"/>
+          <w:szCs w:val="36"/>
+          <w:lang w:val="nl-NL"/>
+        </w:rPr>
+        <w:t>functionele</w:t>
+      </w:r>
+      <w:r>
+        <w:rPr>
+          <w:rFonts w:ascii="Arial" w:hAnsi="Arial" w:cs="Arial"/>
+          <w:sz w:val="24"/>
+          <w:szCs w:val="36"/>
+          <w:lang w:val="nl-NL"/>
+        </w:rPr>
+        <w:t xml:space="preserve"> eisen. En eisen die over de inhoudelijke code en associaties gaan vallen onder code.</w:t>
       </w:r>
     </w:p>
     <w:p>
@@ -159,7 +308,23 @@
           <w:szCs w:val="36"/>
           <w:lang w:val="nl-NL"/>
         </w:rPr>
-        <w:t>Elk level heeft minimaal 1 dolhof.</w:t>
+        <w:t xml:space="preserve">Elk level heeft minimaal 1 </w:t>
+      </w:r>
+      <w:r>
+        <w:rPr>
+          <w:rFonts w:ascii="Arial" w:hAnsi="Arial" w:cs="Arial"/>
+          <w:szCs w:val="36"/>
+          <w:lang w:val="nl-NL"/>
+        </w:rPr>
+        <w:t>doolhof</w:t>
+      </w:r>
+      <w:r>
+        <w:rPr>
+          <w:rFonts w:ascii="Arial" w:hAnsi="Arial" w:cs="Arial"/>
+          <w:szCs w:val="36"/>
+          <w:lang w:val="nl-NL"/>
+        </w:rPr>
+        <w:t>.</w:t>
       </w:r>
     </w:p>
     <w:p>
@@ -181,7 +346,23 @@
           <w:szCs w:val="36"/>
           <w:lang w:val="nl-NL"/>
         </w:rPr>
-        <w:t>Het dolhof bestaat uit muren en velden.</w:t>
+        <w:t xml:space="preserve">Het </w:t>
+      </w:r>
+      <w:r>
+        <w:rPr>
+          <w:rFonts w:ascii="Arial" w:hAnsi="Arial" w:cs="Arial"/>
+          <w:szCs w:val="36"/>
+          <w:lang w:val="nl-NL"/>
+        </w:rPr>
+        <w:t>doolhof</w:t>
+      </w:r>
+      <w:r>
+        <w:rPr>
+          <w:rFonts w:ascii="Arial" w:hAnsi="Arial" w:cs="Arial"/>
+          <w:szCs w:val="36"/>
+          <w:lang w:val="nl-NL"/>
+        </w:rPr>
+        <w:t xml:space="preserve"> bestaat uit muren en velden.</w:t>
       </w:r>
     </w:p>
     <w:p>
@@ -203,7 +384,25 @@
           <w:szCs w:val="36"/>
           <w:lang w:val="nl-NL"/>
         </w:rPr>
-        <w:t>Het speelveld is een vierkant uds 5x5 of 10x10 etc.</w:t>
+        <w:t xml:space="preserve">Het speelveld is een vierkant </w:t>
+      </w:r>
+      <w:proofErr w:type="spellStart"/>
+      <w:r>
+        <w:rPr>
+          <w:rFonts w:ascii="Arial" w:hAnsi="Arial" w:cs="Arial"/>
+          <w:szCs w:val="36"/>
+          <w:lang w:val="nl-NL"/>
+        </w:rPr>
+        <w:t>uds</w:t>
+      </w:r>
+      <w:proofErr w:type="spellEnd"/>
+      <w:r>
+        <w:rPr>
+          <w:rFonts w:ascii="Arial" w:hAnsi="Arial" w:cs="Arial"/>
+          <w:szCs w:val="36"/>
+          <w:lang w:val="nl-NL"/>
+        </w:rPr>
+        <w:t xml:space="preserve"> 5x5 of 10x10 etc.</w:t>
       </w:r>
     </w:p>
     <w:p>
@@ -453,7 +652,23 @@
           <w:szCs w:val="36"/>
           <w:lang w:val="nl-NL"/>
         </w:rPr>
-        <w:t>Mogelijkheid om halverwegen te herstarten.</w:t>
+        <w:t xml:space="preserve">Mogelijkheid om </w:t>
+      </w:r>
+      <w:r>
+        <w:rPr>
+          <w:rFonts w:ascii="Arial" w:hAnsi="Arial" w:cs="Arial"/>
+          <w:szCs w:val="36"/>
+          <w:lang w:val="nl-NL"/>
+        </w:rPr>
+        <w:t>halverwege</w:t>
+      </w:r>
+      <w:r>
+        <w:rPr>
+          <w:rFonts w:ascii="Arial" w:hAnsi="Arial" w:cs="Arial"/>
+          <w:szCs w:val="36"/>
+          <w:lang w:val="nl-NL"/>
+        </w:rPr>
+        <w:t xml:space="preserve"> te herstarten.</w:t>
       </w:r>
     </w:p>
     <w:p>
@@ -590,6 +805,131 @@
         </w:rPr>
         <w:t>1 beweging is een stap van de speler, het verschuiven van een doos telt dan ook als 1 beweging.</w:t>
       </w:r>
+    </w:p>
+    <w:p>
+      <w:pPr>
+        <w:rPr>
+          <w:rFonts w:ascii="Arial" w:hAnsi="Arial" w:cs="Arial"/>
+          <w:sz w:val="24"/>
+          <w:szCs w:val="36"/>
+          <w:lang w:val="nl-NL"/>
+        </w:rPr>
+      </w:pPr>
+    </w:p>
+    <w:p>
+      <w:pPr>
+        <w:rPr>
+          <w:rFonts w:ascii="Arial" w:hAnsi="Arial" w:cs="Arial"/>
+          <w:sz w:val="24"/>
+          <w:szCs w:val="36"/>
+          <w:lang w:val="nl-NL"/>
+        </w:rPr>
+      </w:pPr>
+    </w:p>
+    <w:p>
+      <w:pPr>
+        <w:rPr>
+          <w:rFonts w:ascii="Arial" w:hAnsi="Arial" w:cs="Arial"/>
+          <w:sz w:val="24"/>
+          <w:szCs w:val="36"/>
+          <w:lang w:val="nl-NL"/>
+        </w:rPr>
+      </w:pPr>
+      <w:r>
+        <w:rPr>
+          <w:rFonts w:ascii="Arial" w:hAnsi="Arial" w:cs="Arial"/>
+          <w:sz w:val="24"/>
+          <w:szCs w:val="36"/>
+          <w:lang w:val="nl-NL"/>
+        </w:rPr>
+        <w:br w:type="page"/>
+      </w:r>
+    </w:p>
+    <w:p>
+      <w:pPr>
+        <w:rPr>
+          <w:rFonts w:ascii="Arial" w:hAnsi="Arial" w:cs="Arial"/>
+          <w:b/>
+          <w:sz w:val="28"/>
+          <w:szCs w:val="36"/>
+          <w:lang w:val="nl-NL"/>
+        </w:rPr>
+      </w:pPr>
+      <w:r>
+        <w:rPr>
+          <w:rFonts w:ascii="Arial" w:hAnsi="Arial" w:cs="Arial"/>
+          <w:b/>
+          <w:sz w:val="28"/>
+          <w:szCs w:val="36"/>
+          <w:lang w:val="nl-NL"/>
+        </w:rPr>
+        <w:lastRenderedPageBreak/>
+        <w:t>Analysis-Class-Diagram</w:t>
+      </w:r>
+    </w:p>
+    <w:p>
+      <w:pPr>
+        <w:rPr>
+          <w:rFonts w:ascii="Arial" w:hAnsi="Arial" w:cs="Arial"/>
+          <w:b/>
+          <w:sz w:val="28"/>
+          <w:szCs w:val="36"/>
+          <w:lang w:val="nl-NL"/>
+        </w:rPr>
+      </w:pPr>
+      <w:r>
+        <w:rPr>
+          <w:rFonts w:ascii="Arial" w:hAnsi="Arial" w:cs="Arial"/>
+          <w:b/>
+          <w:sz w:val="28"/>
+          <w:szCs w:val="36"/>
+          <w:lang w:val="nl-NL"/>
+        </w:rPr>
+        <w:pict>
+          <v:shapetype id="_x0000_t75" coordsize="21600,21600" o:spt="75" o:preferrelative="t" path="m@4@5l@4@11@9@11@9@5xe" filled="f" stroked="f">
+            <v:stroke joinstyle="miter"/>
+            <v:formulas>
+              <v:f eqn="if lineDrawn pixelLineWidth 0"/>
+              <v:f eqn="sum @0 1 0"/>
+              <v:f eqn="sum 0 0 @1"/>
+              <v:f eqn="prod @2 1 2"/>
+              <v:f eqn="prod @3 21600 pixelWidth"/>
+              <v:f eqn="prod @3 21600 pixelHeight"/>
+              <v:f eqn="sum @0 0 1"/>
+              <v:f eqn="prod @6 1 2"/>
+              <v:f eqn="prod @7 21600 pixelWidth"/>
+              <v:f eqn="sum @8 21600 0"/>
+              <v:f eqn="prod @7 21600 pixelHeight"/>
+              <v:f eqn="sum @10 21600 0"/>
+            </v:formulas>
+            <v:path o:extrusionok="f" gradientshapeok="t" o:connecttype="rect"/>
+            <o:lock v:ext="edit" aspectratio="t"/>
+          </v:shapetype>
+          <v:shape id="_x0000_i1025" type="#_x0000_t75" style="width:320.25pt;height:274.5pt">
+            <v:imagedata r:id="rId5" o:title="analyse klassediagram"/>
+          </v:shape>
+        </w:pict>
+      </w:r>
+      <w:r>
+        <w:rPr>
+          <w:rFonts w:ascii="Arial" w:hAnsi="Arial" w:cs="Arial"/>
+          <w:b/>
+          <w:sz w:val="28"/>
+          <w:szCs w:val="36"/>
+          <w:lang w:val="nl-NL"/>
+        </w:rPr>
+        <w:br/>
+      </w:r>
+      <w:r>
+        <w:rPr>
+          <w:rFonts w:ascii="Arial" w:hAnsi="Arial" w:cs="Arial"/>
+          <w:b/>
+          <w:sz w:val="28"/>
+          <w:szCs w:val="36"/>
+          <w:lang w:val="nl-NL"/>
+        </w:rPr>
+        <w:br w:type="page"/>
+      </w:r>
       <w:bookmarkStart w:id="0" w:name="_GoBack"/>
       <w:bookmarkEnd w:id="0"/>
     </w:p>
@@ -597,49 +937,10 @@
       <w:pPr>
         <w:rPr>
           <w:rFonts w:ascii="Arial" w:hAnsi="Arial" w:cs="Arial"/>
-          <w:sz w:val="24"/>
-          <w:szCs w:val="36"/>
-          <w:lang w:val="nl-NL"/>
-        </w:rPr>
-      </w:pPr>
-    </w:p>
-    <w:p>
-      <w:pPr>
-        <w:rPr>
-          <w:rFonts w:ascii="Arial" w:hAnsi="Arial" w:cs="Arial"/>
-          <w:sz w:val="24"/>
-          <w:szCs w:val="36"/>
-          <w:lang w:val="nl-NL"/>
-        </w:rPr>
-      </w:pPr>
-    </w:p>
-    <w:p>
-      <w:pPr>
-        <w:rPr>
-          <w:rFonts w:ascii="Arial" w:hAnsi="Arial" w:cs="Arial"/>
-          <w:sz w:val="24"/>
-          <w:szCs w:val="36"/>
-          <w:lang w:val="nl-NL"/>
-        </w:rPr>
-      </w:pPr>
-      <w:r>
-        <w:rPr>
-          <w:rFonts w:ascii="Arial" w:hAnsi="Arial" w:cs="Arial"/>
-          <w:sz w:val="24"/>
-          <w:szCs w:val="36"/>
-          <w:lang w:val="nl-NL"/>
-        </w:rPr>
-        <w:br w:type="page"/>
-      </w:r>
-    </w:p>
-    <w:p>
-      <w:pPr>
-        <w:rPr>
-          <w:rFonts w:ascii="Arial" w:hAnsi="Arial" w:cs="Arial"/>
           <w:b/>
           <w:sz w:val="28"/>
           <w:szCs w:val="36"/>
-          <w:lang w:val="en-GB"/>
+          <w:lang w:val="nl-NL"/>
         </w:rPr>
       </w:pPr>
       <w:r>
@@ -648,80 +949,7 @@
           <w:b/>
           <w:sz w:val="28"/>
           <w:szCs w:val="36"/>
-          <w:lang w:val="en-GB"/>
-        </w:rPr>
-        <w:lastRenderedPageBreak/>
-        <w:t>Analysis-Class-D</w:t>
-      </w:r>
-      <w:r>
-        <w:rPr>
-          <w:rFonts w:ascii="Arial" w:hAnsi="Arial" w:cs="Arial"/>
-          <w:b/>
-          <w:sz w:val="28"/>
-          <w:szCs w:val="36"/>
-          <w:lang w:val="en-GB"/>
-        </w:rPr>
-        <w:t>iagram</w:t>
-      </w:r>
-    </w:p>
-    <w:p>
-      <w:pPr>
-        <w:rPr>
-          <w:rFonts w:ascii="Arial" w:hAnsi="Arial" w:cs="Arial"/>
-          <w:b/>
-          <w:sz w:val="28"/>
-          <w:szCs w:val="36"/>
-          <w:lang w:val="en-GB"/>
-        </w:rPr>
-      </w:pPr>
-      <w:r>
-        <w:rPr>
-          <w:rFonts w:ascii="Arial" w:hAnsi="Arial" w:cs="Arial"/>
-          <w:b/>
-          <w:sz w:val="28"/>
-          <w:szCs w:val="36"/>
-          <w:lang w:val="en-GB"/>
-        </w:rPr>
-        <w:br/>
-      </w:r>
-      <w:r>
-        <w:rPr>
-          <w:rFonts w:ascii="Arial" w:hAnsi="Arial" w:cs="Arial"/>
-          <w:b/>
-          <w:sz w:val="28"/>
-          <w:szCs w:val="36"/>
-          <w:lang w:val="en-GB"/>
-        </w:rPr>
-        <w:br/>
-      </w:r>
-      <w:r>
-        <w:rPr>
-          <w:rFonts w:ascii="Arial" w:hAnsi="Arial" w:cs="Arial"/>
-          <w:b/>
-          <w:sz w:val="28"/>
-          <w:szCs w:val="36"/>
-          <w:lang w:val="en-GB"/>
-        </w:rPr>
-        <w:br w:type="page"/>
-      </w:r>
-    </w:p>
-    <w:p>
-      <w:pPr>
-        <w:rPr>
-          <w:rFonts w:ascii="Arial" w:hAnsi="Arial" w:cs="Arial"/>
-          <w:b/>
-          <w:sz w:val="28"/>
-          <w:szCs w:val="36"/>
-          <w:lang w:val="en-GB"/>
-        </w:rPr>
-      </w:pPr>
-      <w:r>
-        <w:rPr>
-          <w:rFonts w:ascii="Arial" w:hAnsi="Arial" w:cs="Arial"/>
-          <w:b/>
-          <w:sz w:val="28"/>
-          <w:szCs w:val="36"/>
-          <w:lang w:val="en-GB"/>
+          <w:lang w:val="nl-NL"/>
         </w:rPr>
         <w:lastRenderedPageBreak/>
         <w:t>Design-Class-Diagram</w:t>
@@ -734,7 +962,7 @@
           <w:b/>
           <w:sz w:val="28"/>
           <w:szCs w:val="36"/>
-          <w:lang w:val="en-GB"/>
+          <w:lang w:val="nl-NL"/>
         </w:rPr>
       </w:pPr>
     </w:p>
@@ -745,7 +973,7 @@
           <w:b/>
           <w:sz w:val="28"/>
           <w:szCs w:val="36"/>
-          <w:lang w:val="en-GB"/>
+          <w:lang w:val="nl-NL"/>
         </w:rPr>
       </w:pPr>
       <w:r>
@@ -754,7 +982,7 @@
           <w:b/>
           <w:sz w:val="28"/>
           <w:szCs w:val="36"/>
-          <w:lang w:val="en-GB"/>
+          <w:lang w:val="nl-NL"/>
         </w:rPr>
         <w:br w:type="page"/>
       </w:r>
@@ -766,7 +994,7 @@
           <w:b/>
           <w:sz w:val="28"/>
           <w:szCs w:val="36"/>
-          <w:lang w:val="en-GB"/>
+          <w:lang w:val="nl-NL"/>
         </w:rPr>
       </w:pPr>
       <w:proofErr w:type="spellStart"/>
@@ -776,7 +1004,7 @@
           <w:b/>
           <w:sz w:val="28"/>
           <w:szCs w:val="36"/>
-          <w:lang w:val="en-GB"/>
+          <w:lang w:val="nl-NL"/>
         </w:rPr>
         <w:lastRenderedPageBreak/>
         <w:t>Code_Coverage</w:t>
@@ -790,7 +1018,7 @@
           <w:b/>
           <w:sz w:val="28"/>
           <w:szCs w:val="36"/>
-          <w:lang w:val="en-GB"/>
+          <w:lang w:val="nl-NL"/>
         </w:rPr>
       </w:pPr>
     </w:p>
@@ -801,7 +1029,7 @@
           <w:b/>
           <w:sz w:val="28"/>
           <w:szCs w:val="36"/>
-          <w:lang w:val="en-GB"/>
+          <w:lang w:val="nl-NL"/>
         </w:rPr>
       </w:pPr>
       <w:r>
@@ -810,7 +1038,7 @@
           <w:b/>
           <w:sz w:val="28"/>
           <w:szCs w:val="36"/>
-          <w:lang w:val="en-GB"/>
+          <w:lang w:val="nl-NL"/>
         </w:rPr>
         <w:br w:type="page"/>
       </w:r>
@@ -822,7 +1050,7 @@
           <w:b/>
           <w:sz w:val="28"/>
           <w:szCs w:val="36"/>
-          <w:lang w:val="en-GB"/>
+          <w:lang w:val="nl-NL"/>
         </w:rPr>
       </w:pPr>
       <w:proofErr w:type="spellStart"/>
@@ -832,7 +1060,7 @@
           <w:b/>
           <w:sz w:val="28"/>
           <w:szCs w:val="36"/>
-          <w:lang w:val="en-GB"/>
+          <w:lang w:val="nl-NL"/>
         </w:rPr>
         <w:lastRenderedPageBreak/>
         <w:t>Decision_coverage</w:t>
@@ -846,7 +1074,7 @@
           <w:b/>
           <w:sz w:val="28"/>
           <w:szCs w:val="36"/>
-          <w:lang w:val="en-GB"/>
+          <w:lang w:val="nl-NL"/>
         </w:rPr>
       </w:pPr>
     </w:p>
@@ -857,7 +1085,7 @@
           <w:b/>
           <w:sz w:val="28"/>
           <w:szCs w:val="36"/>
-          <w:lang w:val="en-GB"/>
+          <w:lang w:val="nl-NL"/>
         </w:rPr>
       </w:pPr>
     </w:p>
@@ -872,7 +1100,7 @@
 </file>
 
 <file path=word/numbering.xml><?xml version="1.0" encoding="utf-8"?>
-<w:numbering xmlns:wpc="http://schemas.microsoft.com/office/word/2010/wordprocessingCanvas" xmlns:cx="http://schemas.microsoft.com/office/drawing/2014/chartex" xmlns:cx1="http://schemas.microsoft.com/office/drawing/2015/9/8/chartex" xmlns:cx2="http://schemas.microsoft.com/office/drawing/2015/10/21/chartex" xmlns:cx3="http://schemas.microsoft.com/office/drawing/2016/5/9/chartex" xmlns:cx4="http://schemas.microsoft.com/office/drawing/2016/5/10/chartex" xmlns:cx5="http://schemas.microsoft.com/office/drawing/2016/5/11/chartex" xmlns:cx6="http://schemas.microsoft.com/office/drawing/2016/5/12/chartex" xmlns:cx7="http://schemas.microsoft.com/office/drawing/2016/5/13/chartex" xmlns:cx8="http://schemas.microsoft.com/office/drawing/2016/5/14/chartex" xmlns:mc="http://schemas.openxmlformats.org/markup-compatibility/2006" xmlns:aink="http://schemas.microsoft.com/office/drawing/2016/ink" xmlns:am3d="http://schemas.microsoft.com/office/drawing/2017/model3d" xmlns:o="urn:schemas-microsoft-com:office:office" xmlns:r="http://schemas.openxmlformats.org/officeDocument/2006/relationships" xmlns:m="http://schemas.openxmlformats.org/officeDocument/2006/math" xmlns:v="urn:schemas-microsoft-com:vml" xmlns:wp14="http://schemas.microsoft.com/office/word/2010/wordprocessingDrawing" xmlns:wp="http://schemas.openxmlformats.org/drawingml/2006/wordprocessingDrawing" xmlns:w10="urn:schemas-microsoft-com:office:word" xmlns:w="http://schemas.openxmlformats.org/wordprocessingml/2006/main" xmlns:w14="http://schemas.microsoft.com/office/word/2010/wordml" xmlns:w15="http://schemas.microsoft.com/office/word/2012/wordml" xmlns:w16cid="http://schemas.microsoft.com/office/word/2016/wordml/cid" xmlns:w16se="http://schemas.microsoft.com/office/word/2015/wordml/symex" xmlns:wpg="http://schemas.microsoft.com/office/word/2010/wordprocessingGroup" xmlns:wpi="http://schemas.microsoft.com/office/word/2010/wordprocessingInk" xmlns:wne="http://schemas.microsoft.com/office/word/2006/wordml" xmlns:wps="http://schemas.microsoft.com/office/word/2010/wordprocessingShape" mc:Ignorable="w14 w15 w16se w16cid wp14">
+<w:numbering xmlns:wpc="http://schemas.microsoft.com/office/word/2010/wordprocessingCanvas" xmlns:mc="http://schemas.openxmlformats.org/markup-compatibility/2006" xmlns:o="urn:schemas-microsoft-com:office:office" xmlns:r="http://schemas.openxmlformats.org/officeDocument/2006/relationships" xmlns:m="http://schemas.openxmlformats.org/officeDocument/2006/math" xmlns:v="urn:schemas-microsoft-com:vml" xmlns:wp14="http://schemas.microsoft.com/office/word/2010/wordprocessingDrawing" xmlns:wp="http://schemas.openxmlformats.org/drawingml/2006/wordprocessingDrawing" xmlns:w10="urn:schemas-microsoft-com:office:word" xmlns:w="http://schemas.openxmlformats.org/wordprocessingml/2006/main" xmlns:w14="http://schemas.microsoft.com/office/word/2010/wordml" xmlns:w15="http://schemas.microsoft.com/office/word/2012/wordml" xmlns:wpg="http://schemas.microsoft.com/office/word/2010/wordprocessingGroup" xmlns:wpi="http://schemas.microsoft.com/office/word/2010/wordprocessingInk" xmlns:wne="http://schemas.microsoft.com/office/word/2006/wordml" xmlns:wps="http://schemas.microsoft.com/office/word/2010/wordprocessingShape" mc:Ignorable="w14 w15 wp14">
   <w:abstractNum w:abstractNumId="0" w15:restartNumberingAfterBreak="0">
     <w:nsid w:val="12FC73C6"/>
     <w:multiLevelType w:val="hybridMultilevel"/>
@@ -1341,14 +1569,14 @@
 </file>
 
 <file path=word/styles.xml><?xml version="1.0" encoding="utf-8"?>
-<w:styles xmlns:mc="http://schemas.openxmlformats.org/markup-compatibility/2006" xmlns:r="http://schemas.openxmlformats.org/officeDocument/2006/relationships" xmlns:w="http://schemas.openxmlformats.org/wordprocessingml/2006/main" xmlns:w14="http://schemas.microsoft.com/office/word/2010/wordml" xmlns:w15="http://schemas.microsoft.com/office/word/2012/wordml" xmlns:w16cid="http://schemas.microsoft.com/office/word/2016/wordml/cid" xmlns:w16se="http://schemas.microsoft.com/office/word/2015/wordml/symex" mc:Ignorable="w14 w15 w16se w16cid">
+<w:styles xmlns:mc="http://schemas.openxmlformats.org/markup-compatibility/2006" xmlns:r="http://schemas.openxmlformats.org/officeDocument/2006/relationships" xmlns:w="http://schemas.openxmlformats.org/wordprocessingml/2006/main" xmlns:w14="http://schemas.microsoft.com/office/word/2010/wordml" xmlns:w15="http://schemas.microsoft.com/office/word/2012/wordml" mc:Ignorable="w14 w15">
   <w:docDefaults>
     <w:rPrDefault>
       <w:rPr>
         <w:rFonts w:asciiTheme="minorHAnsi" w:eastAsiaTheme="minorHAnsi" w:hAnsiTheme="minorHAnsi" w:cstheme="minorBidi"/>
         <w:sz w:val="22"/>
         <w:szCs w:val="22"/>
-        <w:lang w:eastAsia="en-US" w:bidi="ar-SA"/>
+        <w:lang w:val="en-GB" w:eastAsia="en-US" w:bidi="ar-SA"/>
       </w:rPr>
     </w:rPrDefault>
     <w:pPrDefault>
@@ -1357,7 +1585,7 @@
       </w:pPr>
     </w:pPrDefault>
   </w:docDefaults>
-  <w:latentStyles w:defLockedState="0" w:defUIPriority="99" w:defSemiHidden="0" w:defUnhideWhenUsed="0" w:defQFormat="0" w:count="375">
+  <w:latentStyles w:defLockedState="0" w:defUIPriority="99" w:defSemiHidden="0" w:defUnhideWhenUsed="0" w:defQFormat="0" w:count="371">
     <w:lsdException w:name="Normal" w:uiPriority="0" w:qFormat="1"/>
     <w:lsdException w:name="heading 1" w:uiPriority="9" w:qFormat="1"/>
     <w:lsdException w:name="heading 2" w:semiHidden="1" w:uiPriority="9" w:unhideWhenUsed="1" w:qFormat="1"/>
@@ -1729,10 +1957,6 @@
     <w:lsdException w:name="List Table 5 Dark Accent 6" w:uiPriority="50"/>
     <w:lsdException w:name="List Table 6 Colorful Accent 6" w:uiPriority="51"/>
     <w:lsdException w:name="List Table 7 Colorful Accent 6" w:uiPriority="52"/>
-    <w:lsdException w:name="Mention" w:semiHidden="1" w:unhideWhenUsed="1"/>
-    <w:lsdException w:name="Smart Hyperlink" w:semiHidden="1" w:unhideWhenUsed="1"/>
-    <w:lsdException w:name="Hashtag" w:semiHidden="1" w:unhideWhenUsed="1"/>
-    <w:lsdException w:name="Unresolved Mention" w:semiHidden="1" w:unhideWhenUsed="1"/>
   </w:latentStyles>
   <w:style w:type="paragraph" w:default="1" w:styleId="Normal">
     <w:name w:val="Normal"/>

</xml_diff>

<commit_message>
nieuwe analyse in opleverdocument gezet
</commit_message>
<xml_diff>
--- a/Ontwikkel document.docx
+++ b/Ontwikkel document.docx
@@ -852,7 +852,6 @@
           <w:b/>
           <w:sz w:val="28"/>
           <w:szCs w:val="36"/>
-          <w:lang w:val="nl-NL"/>
         </w:rPr>
       </w:pPr>
       <w:r>
@@ -861,7 +860,6 @@
           <w:b/>
           <w:sz w:val="28"/>
           <w:szCs w:val="36"/>
-          <w:lang w:val="nl-NL"/>
         </w:rPr>
         <w:lastRenderedPageBreak/>
         <w:t>Analysis-Class-Diagram</w:t>
@@ -874,7 +872,6 @@
           <w:b/>
           <w:sz w:val="28"/>
           <w:szCs w:val="36"/>
-          <w:lang w:val="nl-NL"/>
         </w:rPr>
       </w:pPr>
       <w:r>
@@ -883,7 +880,6 @@
           <w:b/>
           <w:sz w:val="28"/>
           <w:szCs w:val="36"/>
-          <w:lang w:val="nl-NL"/>
         </w:rPr>
         <w:pict>
           <v:shapetype id="_x0000_t75" coordsize="21600,21600" o:spt="75" o:preferrelative="t" path="m@4@5l@4@11@9@11@9@5xe" filled="f" stroked="f">
@@ -905,7 +901,7 @@
             <v:path o:extrusionok="f" gradientshapeok="t" o:connecttype="rect"/>
             <o:lock v:ext="edit" aspectratio="t"/>
           </v:shapetype>
-          <v:shape id="_x0000_i1025" type="#_x0000_t75" style="width:320.25pt;height:274.5pt">
+          <v:shape id="_x0000_i1025" type="#_x0000_t75" style="width:313.5pt;height:312.75pt">
             <v:imagedata r:id="rId5" o:title="analyse klassediagram"/>
           </v:shape>
         </w:pict>
@@ -916,7 +912,6 @@
           <w:b/>
           <w:sz w:val="28"/>
           <w:szCs w:val="36"/>
-          <w:lang w:val="nl-NL"/>
         </w:rPr>
         <w:br/>
       </w:r>
@@ -926,10 +921,39 @@
           <w:b/>
           <w:sz w:val="28"/>
           <w:szCs w:val="36"/>
-          <w:lang w:val="nl-NL"/>
         </w:rPr>
         <w:br w:type="page"/>
       </w:r>
+    </w:p>
+    <w:p>
+      <w:pPr>
+        <w:rPr>
+          <w:rFonts w:ascii="Arial" w:hAnsi="Arial" w:cs="Arial"/>
+          <w:b/>
+          <w:sz w:val="28"/>
+          <w:szCs w:val="36"/>
+        </w:rPr>
+      </w:pPr>
+      <w:r>
+        <w:rPr>
+          <w:rFonts w:ascii="Arial" w:hAnsi="Arial" w:cs="Arial"/>
+          <w:b/>
+          <w:sz w:val="28"/>
+          <w:szCs w:val="36"/>
+        </w:rPr>
+        <w:lastRenderedPageBreak/>
+        <w:t>Design-Class-Diagram</w:t>
+      </w:r>
+    </w:p>
+    <w:p>
+      <w:pPr>
+        <w:rPr>
+          <w:rFonts w:ascii="Arial" w:hAnsi="Arial" w:cs="Arial"/>
+          <w:b/>
+          <w:sz w:val="28"/>
+          <w:szCs w:val="36"/>
+        </w:rPr>
+      </w:pPr>
       <w:bookmarkStart w:id="0" w:name="_GoBack"/>
       <w:bookmarkEnd w:id="0"/>
     </w:p>
@@ -940,7 +964,6 @@
           <w:b/>
           <w:sz w:val="28"/>
           <w:szCs w:val="36"/>
-          <w:lang w:val="nl-NL"/>
         </w:rPr>
       </w:pPr>
       <w:r>
@@ -949,40 +972,6 @@
           <w:b/>
           <w:sz w:val="28"/>
           <w:szCs w:val="36"/>
-          <w:lang w:val="nl-NL"/>
-        </w:rPr>
-        <w:lastRenderedPageBreak/>
-        <w:t>Design-Class-Diagram</w:t>
-      </w:r>
-    </w:p>
-    <w:p>
-      <w:pPr>
-        <w:rPr>
-          <w:rFonts w:ascii="Arial" w:hAnsi="Arial" w:cs="Arial"/>
-          <w:b/>
-          <w:sz w:val="28"/>
-          <w:szCs w:val="36"/>
-          <w:lang w:val="nl-NL"/>
-        </w:rPr>
-      </w:pPr>
-    </w:p>
-    <w:p>
-      <w:pPr>
-        <w:rPr>
-          <w:rFonts w:ascii="Arial" w:hAnsi="Arial" w:cs="Arial"/>
-          <w:b/>
-          <w:sz w:val="28"/>
-          <w:szCs w:val="36"/>
-          <w:lang w:val="nl-NL"/>
-        </w:rPr>
-      </w:pPr>
-      <w:r>
-        <w:rPr>
-          <w:rFonts w:ascii="Arial" w:hAnsi="Arial" w:cs="Arial"/>
-          <w:b/>
-          <w:sz w:val="28"/>
-          <w:szCs w:val="36"/>
-          <w:lang w:val="nl-NL"/>
         </w:rPr>
         <w:br w:type="page"/>
       </w:r>

</xml_diff>

<commit_message>
Revert "nieuwe analyse in opleverdocument gezet"
This reverts commit b16ab4a8def5cf0d4026758c7f637d2b6ae1a9c1.
</commit_message>
<xml_diff>
--- a/Ontwikkel document.docx
+++ b/Ontwikkel document.docx
@@ -852,6 +852,7 @@
           <w:b/>
           <w:sz w:val="28"/>
           <w:szCs w:val="36"/>
+          <w:lang w:val="nl-NL"/>
         </w:rPr>
       </w:pPr>
       <w:r>
@@ -860,6 +861,7 @@
           <w:b/>
           <w:sz w:val="28"/>
           <w:szCs w:val="36"/>
+          <w:lang w:val="nl-NL"/>
         </w:rPr>
         <w:lastRenderedPageBreak/>
         <w:t>Analysis-Class-Diagram</w:t>
@@ -872,6 +874,7 @@
           <w:b/>
           <w:sz w:val="28"/>
           <w:szCs w:val="36"/>
+          <w:lang w:val="nl-NL"/>
         </w:rPr>
       </w:pPr>
       <w:r>
@@ -880,6 +883,7 @@
           <w:b/>
           <w:sz w:val="28"/>
           <w:szCs w:val="36"/>
+          <w:lang w:val="nl-NL"/>
         </w:rPr>
         <w:pict>
           <v:shapetype id="_x0000_t75" coordsize="21600,21600" o:spt="75" o:preferrelative="t" path="m@4@5l@4@11@9@11@9@5xe" filled="f" stroked="f">
@@ -901,7 +905,7 @@
             <v:path o:extrusionok="f" gradientshapeok="t" o:connecttype="rect"/>
             <o:lock v:ext="edit" aspectratio="t"/>
           </v:shapetype>
-          <v:shape id="_x0000_i1025" type="#_x0000_t75" style="width:313.5pt;height:312.75pt">
+          <v:shape id="_x0000_i1025" type="#_x0000_t75" style="width:320.25pt;height:274.5pt">
             <v:imagedata r:id="rId5" o:title="analyse klassediagram"/>
           </v:shape>
         </w:pict>
@@ -912,6 +916,7 @@
           <w:b/>
           <w:sz w:val="28"/>
           <w:szCs w:val="36"/>
+          <w:lang w:val="nl-NL"/>
         </w:rPr>
         <w:br/>
       </w:r>
@@ -921,9 +926,12 @@
           <w:b/>
           <w:sz w:val="28"/>
           <w:szCs w:val="36"/>
+          <w:lang w:val="nl-NL"/>
         </w:rPr>
         <w:br w:type="page"/>
       </w:r>
+      <w:bookmarkStart w:id="0" w:name="_GoBack"/>
+      <w:bookmarkEnd w:id="0"/>
     </w:p>
     <w:p>
       <w:pPr>
@@ -932,6 +940,7 @@
           <w:b/>
           <w:sz w:val="28"/>
           <w:szCs w:val="36"/>
+          <w:lang w:val="nl-NL"/>
         </w:rPr>
       </w:pPr>
       <w:r>
@@ -940,6 +949,7 @@
           <w:b/>
           <w:sz w:val="28"/>
           <w:szCs w:val="36"/>
+          <w:lang w:val="nl-NL"/>
         </w:rPr>
         <w:lastRenderedPageBreak/>
         <w:t>Design-Class-Diagram</w:t>
@@ -952,10 +962,9 @@
           <w:b/>
           <w:sz w:val="28"/>
           <w:szCs w:val="36"/>
-        </w:rPr>
-      </w:pPr>
-      <w:bookmarkStart w:id="0" w:name="_GoBack"/>
-      <w:bookmarkEnd w:id="0"/>
+          <w:lang w:val="nl-NL"/>
+        </w:rPr>
+      </w:pPr>
     </w:p>
     <w:p>
       <w:pPr>
@@ -964,6 +973,7 @@
           <w:b/>
           <w:sz w:val="28"/>
           <w:szCs w:val="36"/>
+          <w:lang w:val="nl-NL"/>
         </w:rPr>
       </w:pPr>
       <w:r>
@@ -972,6 +982,7 @@
           <w:b/>
           <w:sz w:val="28"/>
           <w:szCs w:val="36"/>
+          <w:lang w:val="nl-NL"/>
         </w:rPr>
         <w:br w:type="page"/>
       </w:r>

</xml_diff>

<commit_message>
Revert "Revert "nieuwe analyse in opleverdocument gezet""
This reverts commit 10790b8d59dd9b5f39545d2611c02e432ee25ea5.
</commit_message>
<xml_diff>
--- a/Ontwikkel document.docx
+++ b/Ontwikkel document.docx
@@ -852,7 +852,6 @@
           <w:b/>
           <w:sz w:val="28"/>
           <w:szCs w:val="36"/>
-          <w:lang w:val="nl-NL"/>
         </w:rPr>
       </w:pPr>
       <w:r>
@@ -861,7 +860,6 @@
           <w:b/>
           <w:sz w:val="28"/>
           <w:szCs w:val="36"/>
-          <w:lang w:val="nl-NL"/>
         </w:rPr>
         <w:lastRenderedPageBreak/>
         <w:t>Analysis-Class-Diagram</w:t>
@@ -874,7 +872,6 @@
           <w:b/>
           <w:sz w:val="28"/>
           <w:szCs w:val="36"/>
-          <w:lang w:val="nl-NL"/>
         </w:rPr>
       </w:pPr>
       <w:r>
@@ -883,7 +880,6 @@
           <w:b/>
           <w:sz w:val="28"/>
           <w:szCs w:val="36"/>
-          <w:lang w:val="nl-NL"/>
         </w:rPr>
         <w:pict>
           <v:shapetype id="_x0000_t75" coordsize="21600,21600" o:spt="75" o:preferrelative="t" path="m@4@5l@4@11@9@11@9@5xe" filled="f" stroked="f">
@@ -905,7 +901,7 @@
             <v:path o:extrusionok="f" gradientshapeok="t" o:connecttype="rect"/>
             <o:lock v:ext="edit" aspectratio="t"/>
           </v:shapetype>
-          <v:shape id="_x0000_i1025" type="#_x0000_t75" style="width:320.25pt;height:274.5pt">
+          <v:shape id="_x0000_i1025" type="#_x0000_t75" style="width:313.5pt;height:312.75pt">
             <v:imagedata r:id="rId5" o:title="analyse klassediagram"/>
           </v:shape>
         </w:pict>
@@ -916,7 +912,6 @@
           <w:b/>
           <w:sz w:val="28"/>
           <w:szCs w:val="36"/>
-          <w:lang w:val="nl-NL"/>
         </w:rPr>
         <w:br/>
       </w:r>
@@ -926,10 +921,39 @@
           <w:b/>
           <w:sz w:val="28"/>
           <w:szCs w:val="36"/>
-          <w:lang w:val="nl-NL"/>
         </w:rPr>
         <w:br w:type="page"/>
       </w:r>
+    </w:p>
+    <w:p>
+      <w:pPr>
+        <w:rPr>
+          <w:rFonts w:ascii="Arial" w:hAnsi="Arial" w:cs="Arial"/>
+          <w:b/>
+          <w:sz w:val="28"/>
+          <w:szCs w:val="36"/>
+        </w:rPr>
+      </w:pPr>
+      <w:r>
+        <w:rPr>
+          <w:rFonts w:ascii="Arial" w:hAnsi="Arial" w:cs="Arial"/>
+          <w:b/>
+          <w:sz w:val="28"/>
+          <w:szCs w:val="36"/>
+        </w:rPr>
+        <w:lastRenderedPageBreak/>
+        <w:t>Design-Class-Diagram</w:t>
+      </w:r>
+    </w:p>
+    <w:p>
+      <w:pPr>
+        <w:rPr>
+          <w:rFonts w:ascii="Arial" w:hAnsi="Arial" w:cs="Arial"/>
+          <w:b/>
+          <w:sz w:val="28"/>
+          <w:szCs w:val="36"/>
+        </w:rPr>
+      </w:pPr>
       <w:bookmarkStart w:id="0" w:name="_GoBack"/>
       <w:bookmarkEnd w:id="0"/>
     </w:p>
@@ -940,7 +964,6 @@
           <w:b/>
           <w:sz w:val="28"/>
           <w:szCs w:val="36"/>
-          <w:lang w:val="nl-NL"/>
         </w:rPr>
       </w:pPr>
       <w:r>
@@ -949,40 +972,6 @@
           <w:b/>
           <w:sz w:val="28"/>
           <w:szCs w:val="36"/>
-          <w:lang w:val="nl-NL"/>
-        </w:rPr>
-        <w:lastRenderedPageBreak/>
-        <w:t>Design-Class-Diagram</w:t>
-      </w:r>
-    </w:p>
-    <w:p>
-      <w:pPr>
-        <w:rPr>
-          <w:rFonts w:ascii="Arial" w:hAnsi="Arial" w:cs="Arial"/>
-          <w:b/>
-          <w:sz w:val="28"/>
-          <w:szCs w:val="36"/>
-          <w:lang w:val="nl-NL"/>
-        </w:rPr>
-      </w:pPr>
-    </w:p>
-    <w:p>
-      <w:pPr>
-        <w:rPr>
-          <w:rFonts w:ascii="Arial" w:hAnsi="Arial" w:cs="Arial"/>
-          <w:b/>
-          <w:sz w:val="28"/>
-          <w:szCs w:val="36"/>
-          <w:lang w:val="nl-NL"/>
-        </w:rPr>
-      </w:pPr>
-      <w:r>
-        <w:rPr>
-          <w:rFonts w:ascii="Arial" w:hAnsi="Arial" w:cs="Arial"/>
-          <w:b/>
-          <w:sz w:val="28"/>
-          <w:szCs w:val="36"/>
-          <w:lang w:val="nl-NL"/>
         </w:rPr>
         <w:br w:type="page"/>
       </w:r>

</xml_diff>